<commit_message>
Fix bugs for ShipBuilding, update raw assets
</commit_message>
<xml_diff>
--- a/_GameDocument/Game docs.docx
+++ b/_GameDocument/Game docs.docx
@@ -1,6 +1,6 @@
 
 <file path=word/document.xml><?xml version="1.0" encoding="utf-8"?>
-<w:document xmlns:wpc="http://schemas.microsoft.com/office/word/2010/wordprocessingCanvas" xmlns:cx="http://schemas.microsoft.com/office/drawing/2014/chartex" xmlns:cx1="http://schemas.microsoft.com/office/drawing/2015/9/8/chartex" xmlns:cx2="http://schemas.microsoft.com/office/drawing/2015/10/21/chartex" xmlns:cx3="http://schemas.microsoft.com/office/drawing/2016/5/9/chartex" xmlns:cx4="http://schemas.microsoft.com/office/drawing/2016/5/10/chartex" xmlns:cx5="http://schemas.microsoft.com/office/drawing/2016/5/11/chartex" xmlns:cx6="http://schemas.microsoft.com/office/drawing/2016/5/12/chartex" xmlns:cx7="http://schemas.microsoft.com/office/drawing/2016/5/13/chartex" xmlns:cx8="http://schemas.microsoft.com/office/drawing/2016/5/14/chartex" xmlns:mc="http://schemas.openxmlformats.org/markup-compatibility/2006" xmlns:aink="http://schemas.microsoft.com/office/drawing/2016/ink" xmlns:am3d="http://schemas.microsoft.com/office/drawing/2017/model3d" xmlns:o="urn:schemas-microsoft-com:office:office" xmlns:oel="http://schemas.microsoft.com/office/2019/extlst" xmlns:r="http://schemas.openxmlformats.org/officeDocument/2006/relationships" xmlns:m="http://schemas.openxmlformats.org/officeDocument/2006/math" xmlns:v="urn:schemas-microsoft-com:vml" xmlns:wp14="http://schemas.microsoft.com/office/word/2010/wordprocessingDrawing" xmlns:wp="http://schemas.openxmlformats.org/drawingml/2006/wordprocessingDrawing" xmlns:w10="urn:schemas-microsoft-com:office:word" xmlns:w="http://schemas.openxmlformats.org/wordprocessingml/2006/main" xmlns:w14="http://schemas.microsoft.com/office/word/2010/wordml" xmlns:w15="http://schemas.microsoft.com/office/word/2012/wordml" xmlns:w16cex="http://schemas.microsoft.com/office/word/2018/wordml/cex" xmlns:w16cid="http://schemas.microsoft.com/office/word/2016/wordml/cid" xmlns:w16="http://schemas.microsoft.com/office/word/2018/wordml" xmlns:w16sdtdh="http://schemas.microsoft.com/office/word/2020/wordml/sdtdatahash" xmlns:w16se="http://schemas.microsoft.com/office/word/2015/wordml/symex" xmlns:wpg="http://schemas.microsoft.com/office/word/2010/wordprocessingGroup" xmlns:wpi="http://schemas.microsoft.com/office/word/2010/wordprocessingInk" xmlns:wne="http://schemas.microsoft.com/office/word/2006/wordml" xmlns:wps="http://schemas.microsoft.com/office/word/2010/wordprocessingShape" mc:Ignorable="w14 w15 w16se w16cid w16 w16cex w16sdtdh wp14">
+<w:document xmlns:wpc="http://schemas.microsoft.com/office/word/2010/wordprocessingCanvas" xmlns:cx="http://schemas.microsoft.com/office/drawing/2014/chartex" xmlns:cx1="http://schemas.microsoft.com/office/drawing/2015/9/8/chartex" xmlns:cx2="http://schemas.microsoft.com/office/drawing/2015/10/21/chartex" xmlns:cx3="http://schemas.microsoft.com/office/drawing/2016/5/9/chartex" xmlns:cx4="http://schemas.microsoft.com/office/drawing/2016/5/10/chartex" xmlns:cx5="http://schemas.microsoft.com/office/drawing/2016/5/11/chartex" xmlns:cx6="http://schemas.microsoft.com/office/drawing/2016/5/12/chartex" xmlns:cx7="http://schemas.microsoft.com/office/drawing/2016/5/13/chartex" xmlns:cx8="http://schemas.microsoft.com/office/drawing/2016/5/14/chartex" xmlns:mc="http://schemas.openxmlformats.org/markup-compatibility/2006" xmlns:aink="http://schemas.microsoft.com/office/drawing/2016/ink" xmlns:am3d="http://schemas.microsoft.com/office/drawing/2017/model3d" xmlns:o="urn:schemas-microsoft-com:office:office" xmlns:oel="http://schemas.microsoft.com/office/2019/extlst" xmlns:r="http://schemas.openxmlformats.org/officeDocument/2006/relationships" xmlns:m="http://schemas.openxmlformats.org/officeDocument/2006/math" xmlns:v="urn:schemas-microsoft-com:vml" xmlns:wp14="http://schemas.microsoft.com/office/word/2010/wordprocessingDrawing" xmlns:wp="http://schemas.openxmlformats.org/drawingml/2006/wordprocessingDrawing" xmlns:w10="urn:schemas-microsoft-com:office:word" xmlns:w="http://schemas.openxmlformats.org/wordprocessingml/2006/main" xmlns:w14="http://schemas.microsoft.com/office/word/2010/wordml" xmlns:w15="http://schemas.microsoft.com/office/word/2012/wordml" xmlns:w16cex="http://schemas.microsoft.com/office/word/2018/wordml/cex" xmlns:w16cid="http://schemas.microsoft.com/office/word/2016/wordml/cid" xmlns:w16="http://schemas.microsoft.com/office/word/2018/wordml" xmlns:w16du="http://schemas.microsoft.com/office/word/2023/wordml/word16du" xmlns:w16sdtdh="http://schemas.microsoft.com/office/word/2020/wordml/sdtdatahash" xmlns:w16se="http://schemas.microsoft.com/office/word/2015/wordml/symex" xmlns:wpg="http://schemas.microsoft.com/office/word/2010/wordprocessingGroup" xmlns:wpi="http://schemas.microsoft.com/office/word/2010/wordprocessingInk" xmlns:wne="http://schemas.microsoft.com/office/word/2006/wordml" xmlns:wps="http://schemas.microsoft.com/office/word/2010/wordprocessingShape" mc:Ignorable="w14 w15 w16se w16cid w16 w16cex w16sdtdh w16du wp14">
   <w:body>
     <w:p>
       <w:pPr>
@@ -8,22 +8,13 @@
         <w:jc w:val="center"/>
       </w:pPr>
       <w:r>
-        <w:t xml:space="preserve">Document about </w:t>
-      </w:r>
-      <w:r>
-        <w:t xml:space="preserve">Monkey </w:t>
-      </w:r>
-      <w:r>
-        <w:t xml:space="preserve">Kong </w:t>
-      </w:r>
-      <w:r>
-        <w:t xml:space="preserve">and the </w:t>
-      </w:r>
-      <w:r>
-        <w:t>space</w:t>
-      </w:r>
-      <w:r>
-        <w:t>ship</w:t>
+        <w:t>The first look at</w:t>
+      </w:r>
+      <w:r>
+        <w:t xml:space="preserve"> </w:t>
+      </w:r>
+      <w:r>
+        <w:t>Last Monkey in Space</w:t>
       </w:r>
     </w:p>
     <w:p>
@@ -31,287 +22,339 @@
         <w:pStyle w:val="Heading1"/>
       </w:pPr>
       <w:r>
-        <w:t>Story</w:t>
-      </w:r>
-    </w:p>
-    <w:p>
-      <w:pPr>
-        <w:rPr>
-          <w:b/>
-          <w:bCs/>
-        </w:rPr>
-      </w:pPr>
-      <w:r>
-        <w:rPr>
-          <w:b/>
-          <w:bCs/>
-        </w:rPr>
-        <w:t>Beginning</w:t>
-      </w:r>
-    </w:p>
-    <w:p>
-      <w:r>
-        <w:t>Aliens phát hiện ra một hành tinh mới và có sự sống : Trái Đất</w:t>
-      </w:r>
-    </w:p>
-    <w:p>
-      <w:r>
-        <w:t>Lấy cớ loài người hủy hoại môi trường, n</w:t>
-      </w:r>
-      <w:r>
-        <w:t>gười ngoài hành tinh đến xâm chiếm trái đất và bắn những viên đạn ma quái biến con người trở về tổ tiên của nó : con khỉ</w:t>
-      </w:r>
-    </w:p>
-    <w:p>
-      <w:r>
-        <w:t>B</w:t>
-      </w:r>
-      <w:r>
-        <w:t>ạn là con khỉ thông minh nhất, bạn</w:t>
-      </w:r>
-      <w:r>
-        <w:t xml:space="preserve"> may mắn</w:t>
-      </w:r>
-      <w:r>
-        <w:t xml:space="preserve"> </w:t>
-      </w:r>
-      <w:r>
-        <w:t>trốn thoát khỏi cuộc xâm lăng</w:t>
-      </w:r>
-      <w:r>
-        <w:t>, những con khỉ còn lại không may mắn hoặc là bị bắn đến chết, hoặc là bị bắt làm tay sai</w:t>
-      </w:r>
-      <w:r>
-        <w:br/>
-        <w:t xml:space="preserve">Bạn chạy trốn vào rừng và tìm thấy một con tàu đang nghỉ ngơi, bạn đã </w:t>
-      </w:r>
-      <w:r>
-        <w:t xml:space="preserve">giết chết một tên lính quèn và </w:t>
-      </w:r>
-      <w:r>
-        <w:t>cướp</w:t>
-      </w:r>
-      <w:r>
-        <w:t xml:space="preserve"> con tàu tối tân của bọn alien</w:t>
-      </w:r>
-    </w:p>
-    <w:p>
-      <w:r>
-        <w:t>bạn đã bắn hạ đc rất nhiều tàu nhưng do địch quá mạnh nên con tàu bạn cướp đc bị bắn hạ</w:t>
-      </w:r>
-      <w:r>
-        <w:t>, trong gang tấc, bạn kịp nhảy dù và đáp đất một cách an toàn . Bạn kiếm được một con tàu gỗ, từ đây, cuộc hành trình mới bắt đầu</w:t>
-      </w:r>
-    </w:p>
+        <w:t>Nguồn gốc game</w:t>
+      </w:r>
+    </w:p>
+    <w:p>
+      <w:bookmarkStart w:id="0" w:name="_Hlk170992973"/>
+      <w:r>
+        <w:t xml:space="preserve">Với hi vọng tạo ra một con game để đời, mình là </w:t>
+      </w:r>
+      <w:r>
+        <w:t xml:space="preserve">Bò, cùng với một bạn nữa các bạn có thể gọi tạm là Kong </w:t>
+      </w:r>
+      <w:r>
+        <w:rPr>
+          <mc:AlternateContent>
+            <mc:Choice Requires="w16se"/>
+            <mc:Fallback>
+              <w:rFonts w:ascii="Segoe UI Emoji" w:eastAsia="Segoe UI Emoji" w:hAnsi="Segoe UI Emoji" w:cs="Segoe UI Emoji"/>
+            </mc:Fallback>
+          </mc:AlternateContent>
+        </w:rPr>
+        <mc:AlternateContent>
+          <mc:Choice Requires="w16se">
+            <w16se:symEx w16se:font="Segoe UI Emoji" w16se:char="1F60A"/>
+          </mc:Choice>
+          <mc:Fallback>
+            <w:t>😊</w:t>
+          </mc:Fallback>
+        </mc:AlternateContent>
+      </w:r>
+      <w:r>
+        <w:t xml:space="preserve">. </w:t>
+      </w:r>
+    </w:p>
+    <w:p>
+      <w:r>
+        <w:t>Game lấy ý tưởng từ Plant vs Zombie-là một game Tower Defense(thủ thành) với lối chơi Aliens(người ngoài hành tinh) đi thành từng hàng và tấn công vào nhà người chơi</w:t>
+      </w:r>
+    </w:p>
+    <w:p>
+      <w:r>
+        <w:t xml:space="preserve">Đặc biệt, game đã bổ sung thêm một tính năng mới mà không ai giống ai đó chính là </w:t>
+      </w:r>
+    </w:p>
+    <w:bookmarkEnd w:id="0"/>
     <w:p/>
-    <w:p>
-      <w:pPr>
-        <w:rPr>
-          <w:b/>
-          <w:bCs/>
-        </w:rPr>
-      </w:pPr>
-      <w:r>
-        <w:rPr>
-          <w:b/>
-          <w:bCs/>
-        </w:rPr>
-        <w:t>Chapter 1 : Scatters of memory fragments</w:t>
-      </w:r>
-    </w:p>
-    <w:p>
-      <w:r>
-        <w:t xml:space="preserve">Con khỉ đi trong rừng và không hiểu sao đi mãi không thấy con khỉ nào. </w:t>
-      </w:r>
-    </w:p>
-    <w:p>
-      <w:r>
-        <w:t xml:space="preserve">Đi mãi đi mãi, </w:t>
-      </w:r>
-      <w:r>
-        <w:t xml:space="preserve">Con khỉ tìm thây một nhà máy chế tạo Robot khổng lồ, </w:t>
-      </w:r>
-      <w:r>
-        <w:t xml:space="preserve">Người chơi vào trong và thấy rất nhiều Robot khỉ ở trong đó. </w:t>
-      </w:r>
-      <w:r>
-        <w:t>Có phải những con khỉ bị bắt làm tay sai đã bị bọn Aliens cyborg hóa để làm việc cho bọn chúng???</w:t>
-      </w:r>
-    </w:p>
-    <w:p>
-      <w:r>
-        <w:t xml:space="preserve"> Sau khi đánh bại boss Giant Moo, Người chơi đã học được kĩ thuật luyện kim</w:t>
-      </w:r>
-    </w:p>
-    <w:p>
-      <w:pPr>
-        <w:rPr>
-          <w:b/>
-          <w:bCs/>
-        </w:rPr>
-      </w:pPr>
-      <w:r>
-        <w:rPr>
-          <w:b/>
-          <w:bCs/>
-        </w:rPr>
-        <w:t>Chapter 2 : Prepare weapons and ships</w:t>
-      </w:r>
-    </w:p>
-    <w:p>
-      <w:pPr>
-        <w:rPr>
-          <w:b/>
-          <w:bCs/>
-        </w:rPr>
-      </w:pPr>
-    </w:p>
-    <w:p>
-      <w:pPr>
-        <w:rPr>
-          <w:b/>
-          <w:bCs/>
-        </w:rPr>
-      </w:pPr>
-      <w:r>
-        <w:rPr>
-          <w:b/>
-          <w:bCs/>
-        </w:rPr>
-        <w:t xml:space="preserve">Chapter </w:t>
-      </w:r>
-      <w:r>
-        <w:rPr>
-          <w:b/>
-          <w:bCs/>
-        </w:rPr>
-        <w:t>3</w:t>
-      </w:r>
-      <w:r>
-        <w:rPr>
-          <w:b/>
-          <w:bCs/>
-        </w:rPr>
-        <w:t>:</w:t>
-      </w:r>
-      <w:r>
-        <w:rPr>
-          <w:b/>
-          <w:bCs/>
-        </w:rPr>
-        <w:t xml:space="preserve"> Defeat </w:t>
-      </w:r>
-      <w:r>
-        <w:rPr>
-          <w:b/>
-          <w:bCs/>
-        </w:rPr>
-        <w:t xml:space="preserve">Leader </w:t>
-      </w:r>
-      <w:r>
-        <w:rPr>
-          <w:b/>
-          <w:bCs/>
-        </w:rPr>
-        <w:t>Gorgon</w:t>
-      </w:r>
-    </w:p>
-    <w:p>
-      <w:r>
-        <w:t xml:space="preserve">Đoàn quân khỉ đã tìm thấy xào huyệt của Aliens trong thành phố Cyborg, </w:t>
-      </w:r>
-    </w:p>
-    <w:p>
-      <w:r>
-        <w:t>Sau hàng giờ đồng hồ chiến đấu quyết liệt, cuối cùng đoàn quân khỉ đã chiến thắng</w:t>
-      </w:r>
-      <w:r>
-        <w:t>. Tướng quân của Alien đầu hàng cùng với hàng ngàn tàu chiến , chiến binh alien</w:t>
-      </w:r>
-    </w:p>
-    <w:p>
-      <w:r>
-        <w:t>Khi được Kong hỏi</w:t>
-      </w:r>
-      <w:r>
-        <w:t xml:space="preserve">: “Tôi đã cảnh báo anh rất nhiều lần rồi, tại sao ông vẫn ngoan cố xâm lược trái đất của bọn tôi. </w:t>
-      </w:r>
-      <w:r>
-        <w:t>Gorgon, ông</w:t>
-      </w:r>
-      <w:r>
-        <w:t xml:space="preserve"> nhìn xem , quân của tôi và ông đã hy sinh rất nhiều”</w:t>
-      </w:r>
-    </w:p>
-    <w:p>
-      <w:r>
-        <w:t xml:space="preserve">Gorgon trả lời : “Tôi xin lỗi trái đất và loài người rất nhiều. Thật ra </w:t>
-      </w:r>
-      <w:r>
-        <w:t xml:space="preserve">trước đây một chủng tộc tôi không rõ tên đã xâm lược hành tinh của tôi và </w:t>
-      </w:r>
-      <w:r>
-        <w:t>phá hoại hành tinh</w:t>
-      </w:r>
-      <w:r>
-        <w:t xml:space="preserve"> của bọn tôi. Bọn tôi đã </w:t>
-      </w:r>
-      <w:r>
-        <w:t>phải phục tùng hắn ta mấy trăm năm nay. Hắn ta xâm lược hết hành tinh này đến hành tinh khác”</w:t>
-      </w:r>
-    </w:p>
-    <w:p>
-      <w:r>
-        <w:t xml:space="preserve">Sau cuộc chất vấn này, </w:t>
-      </w:r>
-      <w:r>
-        <w:t>Gorgon đã tặng cho chúng ta rất nhiều công nghệ Aliens, một lượng quân lớn hỗ trợ bạn trong một số trận nhất định</w:t>
-      </w:r>
-      <w:r>
-        <w:t>, và hứa nhất định sẽ hỗ trợ chúng ta chiến đấu</w:t>
-      </w:r>
-    </w:p>
-    <w:p>
-      <w:pPr>
-        <w:rPr>
-          <w:b/>
-          <w:bCs/>
-        </w:rPr>
-      </w:pPr>
-      <w:r>
-        <w:rPr>
-          <w:b/>
-          <w:bCs/>
-        </w:rPr>
-        <w:t xml:space="preserve">Chapter 4 : New enemies , new challenges </w:t>
-      </w:r>
-    </w:p>
-    <w:p>
-      <w:pPr>
-        <w:rPr>
-          <w:b/>
-          <w:bCs/>
-        </w:rPr>
-      </w:pPr>
-      <w:r>
-        <w:rPr>
-          <w:b/>
-          <w:bCs/>
-        </w:rPr>
-        <w:lastRenderedPageBreak/>
-        <w:t xml:space="preserve">Ending chapter: </w:t>
-      </w:r>
-    </w:p>
-    <w:p>
-      <w:r>
-        <w:t>Boss Voldemort đã bị tiêu diệt</w:t>
-      </w:r>
-    </w:p>
     <w:p>
       <w:pPr>
         <w:pStyle w:val="Heading1"/>
       </w:pPr>
       <w:r>
+        <w:t>Story</w:t>
+      </w:r>
+    </w:p>
+    <w:p>
+      <w:pPr>
+        <w:rPr>
+          <w:b/>
+          <w:bCs/>
+        </w:rPr>
+      </w:pPr>
+      <w:r>
+        <w:rPr>
+          <w:b/>
+          <w:bCs/>
+        </w:rPr>
+        <w:t>Beginning</w:t>
+      </w:r>
+    </w:p>
+    <w:p>
+      <w:bookmarkStart w:id="1" w:name="_Hlk171003831"/>
+      <w:r>
+        <w:t>Aliens phát hiện ra một hành tinh mới và có sự sống : Trái Đất</w:t>
+      </w:r>
+    </w:p>
+    <w:p>
+      <w:r>
+        <w:t>Lấy cớ loài người hủy hoại môi trường, n</w:t>
+      </w:r>
+      <w:r>
+        <w:t>gười ngoài hành tinh đến xâm chiếm trái đất và bắn những viên đạn ma quái biến con người trở về tổ tiên của nó : con khỉ</w:t>
+      </w:r>
+    </w:p>
+    <w:p>
+      <w:r>
+        <w:t>B</w:t>
+      </w:r>
+      <w:r>
+        <w:t>ạn là con khỉ thông minh nhất, bạn</w:t>
+      </w:r>
+      <w:r>
+        <w:t xml:space="preserve"> may mắn</w:t>
+      </w:r>
+      <w:r>
+        <w:t xml:space="preserve"> </w:t>
+      </w:r>
+      <w:r>
+        <w:t>trốn thoát khỏi cuộc xâm lăng</w:t>
+      </w:r>
+      <w:r>
+        <w:t>, những con khỉ còn lại không may mắn hoặc là bị bắn đến chết, hoặc là bị bắt làm tay sai</w:t>
+      </w:r>
+      <w:r>
+        <w:br/>
+        <w:t xml:space="preserve">Bạn chạy trốn vào rừng và tìm thấy một con tàu đang nghỉ ngơi, bạn đã </w:t>
+      </w:r>
+      <w:r>
+        <w:t xml:space="preserve">giết chết một tên lính quèn và </w:t>
+      </w:r>
+      <w:r>
+        <w:t>cướp</w:t>
+      </w:r>
+      <w:r>
+        <w:t xml:space="preserve"> con tàu tối tân của bọn alien</w:t>
+      </w:r>
+    </w:p>
+    <w:p>
+      <w:r>
+        <w:t>bạn đã bắn hạ đc rất nhiều tàu nhưng do địch quá mạnh nên con tàu bạn cướp đc bị bắn hạ</w:t>
+      </w:r>
+      <w:r>
+        <w:t>, trong gang tấc, bạn kịp nhảy dù và đáp đất một cách an toàn . Bạn kiếm được một con tàu gỗ, từ đây, cuộc hành trình mới bắt đầu</w:t>
+      </w:r>
+    </w:p>
+    <w:bookmarkEnd w:id="1"/>
+    <w:p/>
+    <w:p>
+      <w:pPr>
+        <w:rPr>
+          <w:b/>
+          <w:bCs/>
+        </w:rPr>
+      </w:pPr>
+      <w:r>
+        <w:rPr>
+          <w:b/>
+          <w:bCs/>
+        </w:rPr>
+        <w:t>Chapter 1 : Scatters of memory fragments</w:t>
+      </w:r>
+    </w:p>
+    <w:p>
+      <w:r>
+        <w:t xml:space="preserve">Con khỉ đi trong rừng và không hiểu sao đi mãi không thấy con khỉ nào. </w:t>
+      </w:r>
+    </w:p>
+    <w:p>
+      <w:r>
+        <w:t xml:space="preserve">Đi mãi đi mãi, </w:t>
+      </w:r>
+      <w:r>
+        <w:t xml:space="preserve">Con khỉ tìm thây một nhà máy chế tạo Robot khổng lồ, </w:t>
+      </w:r>
+      <w:r>
+        <w:t xml:space="preserve">Người chơi vào trong và thấy rất nhiều Robot khỉ ở trong đó. </w:t>
+      </w:r>
+      <w:r>
+        <w:t>Có phải những con khỉ bị bắt làm tay sai đã bị bọn Aliens cyborg hóa để làm việc cho bọn chúng???</w:t>
+      </w:r>
+    </w:p>
+    <w:p>
+      <w:r>
+        <w:t xml:space="preserve"> Sau khi đánh bại boss Giant Moo, Người chơi đã học được kĩ thuật luyện kim</w:t>
+      </w:r>
+    </w:p>
+    <w:p>
+      <w:pPr>
+        <w:rPr>
+          <w:b/>
+          <w:bCs/>
+        </w:rPr>
+      </w:pPr>
+      <w:r>
+        <w:rPr>
+          <w:b/>
+          <w:bCs/>
+        </w:rPr>
+        <w:t>Chapter 2 : Prepare weapons and ships</w:t>
+      </w:r>
+    </w:p>
+    <w:p>
+      <w:pPr>
+        <w:rPr>
+          <w:b/>
+          <w:bCs/>
+        </w:rPr>
+      </w:pPr>
+    </w:p>
+    <w:p>
+      <w:pPr>
+        <w:rPr>
+          <w:b/>
+          <w:bCs/>
+        </w:rPr>
+      </w:pPr>
+      <w:r>
+        <w:rPr>
+          <w:b/>
+          <w:bCs/>
+        </w:rPr>
+        <w:lastRenderedPageBreak/>
+        <w:t xml:space="preserve">Chapter </w:t>
+      </w:r>
+      <w:r>
+        <w:rPr>
+          <w:b/>
+          <w:bCs/>
+        </w:rPr>
+        <w:t>3</w:t>
+      </w:r>
+      <w:r>
+        <w:rPr>
+          <w:b/>
+          <w:bCs/>
+        </w:rPr>
+        <w:t>:</w:t>
+      </w:r>
+      <w:r>
+        <w:rPr>
+          <w:b/>
+          <w:bCs/>
+        </w:rPr>
+        <w:t xml:space="preserve"> Defeat </w:t>
+      </w:r>
+      <w:r>
+        <w:rPr>
+          <w:b/>
+          <w:bCs/>
+        </w:rPr>
+        <w:t xml:space="preserve">Leader </w:t>
+      </w:r>
+      <w:r>
+        <w:rPr>
+          <w:b/>
+          <w:bCs/>
+        </w:rPr>
+        <w:t>Gorgon</w:t>
+      </w:r>
+    </w:p>
+    <w:p>
+      <w:r>
+        <w:t xml:space="preserve">Đoàn quân khỉ đã tìm thấy xào huyệt của Aliens trong thành phố Cyborg, </w:t>
+      </w:r>
+    </w:p>
+    <w:p>
+      <w:r>
+        <w:t>Sau hàng giờ đồng hồ chiến đấu quyết liệt, cuối cùng đoàn quân khỉ đã chiến thắng</w:t>
+      </w:r>
+      <w:r>
+        <w:t>. Tướng quân của Alien đầu hàng cùng với hàng ngàn tàu chiến , chiến binh alien</w:t>
+      </w:r>
+    </w:p>
+    <w:p>
+      <w:r>
+        <w:t>Khi được Kong hỏi</w:t>
+      </w:r>
+      <w:r>
+        <w:t xml:space="preserve">: “Tôi đã cảnh báo anh rất nhiều lần rồi, tại sao ông vẫn ngoan cố xâm lược trái đất của bọn tôi. </w:t>
+      </w:r>
+      <w:r>
+        <w:t>Gorgon, ông</w:t>
+      </w:r>
+      <w:r>
+        <w:t xml:space="preserve"> nhìn xem , quân của tôi và ông đã hy sinh rất nhiều”</w:t>
+      </w:r>
+    </w:p>
+    <w:p>
+      <w:r>
+        <w:t xml:space="preserve">Gorgon trả lời : “Tôi xin lỗi trái đất và loài người rất nhiều. Thật ra </w:t>
+      </w:r>
+      <w:r>
+        <w:t xml:space="preserve">trước đây một chủng tộc tôi không rõ tên đã xâm lược hành tinh của tôi và </w:t>
+      </w:r>
+      <w:r>
+        <w:t>phá hoại hành tinh</w:t>
+      </w:r>
+      <w:r>
+        <w:t xml:space="preserve"> của bọn tôi. Bọn tôi đã </w:t>
+      </w:r>
+      <w:r>
+        <w:t>phải phục tùng hắn ta mấy trăm năm nay. Hắn ta xâm lược hết hành tinh này đến hành tinh khác”</w:t>
+      </w:r>
+    </w:p>
+    <w:p>
+      <w:r>
+        <w:t xml:space="preserve">Sau cuộc chất vấn này, </w:t>
+      </w:r>
+      <w:r>
+        <w:t>Gorgon đã tặng cho chúng ta rất nhiều công nghệ Aliens, một lượng quân lớn hỗ trợ bạn trong một số trận nhất định</w:t>
+      </w:r>
+      <w:r>
+        <w:t>, và hứa nhất định sẽ hỗ trợ chúng ta chiến đấu</w:t>
+      </w:r>
+    </w:p>
+    <w:p>
+      <w:pPr>
+        <w:rPr>
+          <w:b/>
+          <w:bCs/>
+        </w:rPr>
+      </w:pPr>
+      <w:r>
+        <w:rPr>
+          <w:b/>
+          <w:bCs/>
+        </w:rPr>
+        <w:t xml:space="preserve">Chapter 4 : New enemies , new challenges </w:t>
+      </w:r>
+    </w:p>
+    <w:p>
+      <w:pPr>
+        <w:rPr>
+          <w:b/>
+          <w:bCs/>
+        </w:rPr>
+      </w:pPr>
+      <w:r>
+        <w:rPr>
+          <w:b/>
+          <w:bCs/>
+        </w:rPr>
+        <w:t xml:space="preserve">Ending chapter: </w:t>
+      </w:r>
+    </w:p>
+    <w:p>
+      <w:r>
+        <w:t>Boss Voldemort đã bị tiêu diệt</w:t>
+      </w:r>
+    </w:p>
+    <w:p>
+      <w:pPr>
+        <w:pStyle w:val="Heading1"/>
+      </w:pPr>
+      <w:r>
         <w:t>Game modes</w:t>
       </w:r>
     </w:p>
@@ -460,6 +503,7 @@
         <w:rPr>
           <w:lang w:eastAsia="vi-VN"/>
         </w:rPr>
+        <w:lastRenderedPageBreak/>
         <w:t>R</w:t>
       </w:r>
       <w:r>
@@ -525,14 +569,14 @@
         <w:tblLook w:val="04A0" w:firstRow="1" w:lastRow="0" w:firstColumn="1" w:lastColumn="0" w:noHBand="0" w:noVBand="1"/>
       </w:tblPr>
       <w:tblGrid>
-        <w:gridCol w:w="1207"/>
-        <w:gridCol w:w="1276"/>
-        <w:gridCol w:w="1340"/>
-        <w:gridCol w:w="1134"/>
-        <w:gridCol w:w="1725"/>
-        <w:gridCol w:w="117"/>
-        <w:gridCol w:w="994"/>
-        <w:gridCol w:w="3117"/>
+        <w:gridCol w:w="1197"/>
+        <w:gridCol w:w="1287"/>
+        <w:gridCol w:w="1336"/>
+        <w:gridCol w:w="1119"/>
+        <w:gridCol w:w="1685"/>
+        <w:gridCol w:w="115"/>
+        <w:gridCol w:w="1200"/>
+        <w:gridCol w:w="2971"/>
       </w:tblGrid>
       <w:tr>
         <w:trPr>
@@ -1002,7 +1046,6 @@
           </w:tcPr>
           <w:p>
             <w:r>
-              <w:lastRenderedPageBreak/>
               <w:t>Red ship</w:t>
             </w:r>
           </w:p>
@@ -1482,6 +1525,7 @@
         <w:pStyle w:val="Heading1"/>
       </w:pPr>
       <w:r>
+        <w:lastRenderedPageBreak/>
         <w:t>Chi tiết vụn vặt</w:t>
       </w:r>
     </w:p>
@@ -1502,7 +1546,7 @@
 </file>
 
 <file path=word/styles.xml><?xml version="1.0" encoding="utf-8"?>
-<w:styles xmlns:mc="http://schemas.openxmlformats.org/markup-compatibility/2006" xmlns:r="http://schemas.openxmlformats.org/officeDocument/2006/relationships" xmlns:w="http://schemas.openxmlformats.org/wordprocessingml/2006/main" xmlns:w14="http://schemas.microsoft.com/office/word/2010/wordml" xmlns:w15="http://schemas.microsoft.com/office/word/2012/wordml" xmlns:w16cex="http://schemas.microsoft.com/office/word/2018/wordml/cex" xmlns:w16cid="http://schemas.microsoft.com/office/word/2016/wordml/cid" xmlns:w16="http://schemas.microsoft.com/office/word/2018/wordml" xmlns:w16sdtdh="http://schemas.microsoft.com/office/word/2020/wordml/sdtdatahash" xmlns:w16se="http://schemas.microsoft.com/office/word/2015/wordml/symex" mc:Ignorable="w14 w15 w16se w16cid w16 w16cex w16sdtdh">
+<w:styles xmlns:mc="http://schemas.openxmlformats.org/markup-compatibility/2006" xmlns:r="http://schemas.openxmlformats.org/officeDocument/2006/relationships" xmlns:w="http://schemas.openxmlformats.org/wordprocessingml/2006/main" xmlns:w14="http://schemas.microsoft.com/office/word/2010/wordml" xmlns:w15="http://schemas.microsoft.com/office/word/2012/wordml" xmlns:w16cex="http://schemas.microsoft.com/office/word/2018/wordml/cex" xmlns:w16cid="http://schemas.microsoft.com/office/word/2016/wordml/cid" xmlns:w16="http://schemas.microsoft.com/office/word/2018/wordml" xmlns:w16du="http://schemas.microsoft.com/office/word/2023/wordml/word16du" xmlns:w16sdtdh="http://schemas.microsoft.com/office/word/2020/wordml/sdtdatahash" xmlns:w16se="http://schemas.microsoft.com/office/word/2015/wordml/symex" mc:Ignorable="w14 w15 w16se w16cid w16 w16cex w16sdtdh w16du">
   <w:docDefaults>
     <w:rPrDefault>
       <w:rPr>
@@ -1899,9 +1943,9 @@
   <w:style w:type="paragraph" w:default="1" w:styleId="Normal">
     <w:name w:val="Normal"/>
     <w:qFormat/>
-    <w:rsid w:val="00802E16"/>
+    <w:rsid w:val="000F5E1D"/>
     <w:rPr>
-      <w:sz w:val="24"/>
+      <w:sz w:val="28"/>
     </w:rPr>
   </w:style>
   <w:style w:type="paragraph" w:styleId="Heading1">
@@ -1943,7 +1987,6 @@
     <w:rPr>
       <w:rFonts w:asciiTheme="majorHAnsi" w:eastAsiaTheme="majorEastAsia" w:hAnsiTheme="majorHAnsi" w:cstheme="majorBidi"/>
       <w:color w:val="2F5496" w:themeColor="accent1" w:themeShade="BF"/>
-      <w:sz w:val="28"/>
       <w:szCs w:val="26"/>
     </w:rPr>
   </w:style>

</xml_diff>